<commit_message>
CV: change phone onto russian one
</commit_message>
<xml_diff>
--- a/src/cv/Frontend-Developer-Lysenko-Pavel.docx
+++ b/src/cv/Frontend-Developer-Lysenko-Pavel.docx
@@ -228,8 +228,9 @@
                               <w:r>
                                 <w:rPr>
                                   <w:rStyle w:val="t-14"/>
+                                  <w:lang w:val="en-US"/>
                                 </w:rPr>
-                                <w:t>33</w:t>
+                                <w:t>7</w:t>
                               </w:r>
                               <w:r>
                                 <w:rPr>
@@ -241,8 +242,15 @@
                               <w:r>
                                 <w:rPr>
                                   <w:rStyle w:val="t-14"/>
+                                  <w:lang w:val="en-US"/>
                                 </w:rPr>
-                                <w:t>75</w:t>
+                                <w:t>98</w:t>
+                              </w:r>
+                              <w:r>
+                                <w:rPr>
+                                  <w:rStyle w:val="t-14"/>
+                                </w:rPr>
+                                <w:t>5</w:t>
                               </w:r>
                               <w:r>
                                 <w:rPr>
@@ -254,8 +262,9 @@
                               <w:r>
                                 <w:rPr>
                                   <w:rStyle w:val="t-14"/>
+                                  <w:lang w:val="en-US"/>
                                 </w:rPr>
-                                <w:t>85</w:t>
+                                <w:t>265</w:t>
                               </w:r>
                               <w:r>
                                 <w:rPr>
@@ -267,8 +276,9 @@
                               <w:r>
                                 <w:rPr>
                                   <w:rStyle w:val="t-14"/>
+                                  <w:lang w:val="en-US"/>
                                 </w:rPr>
-                                <w:t>99</w:t>
+                                <w:t>53</w:t>
                               </w:r>
                               <w:r>
                                 <w:rPr>
@@ -277,13 +287,12 @@
                                 </w:rPr>
                                 <w:t xml:space="preserve"> </w:t>
                               </w:r>
-                              <w:bookmarkStart w:id="0" w:name="_GoBack"/>
-                              <w:bookmarkEnd w:id="0"/>
                               <w:r>
                                 <w:rPr>
                                   <w:rStyle w:val="t-14"/>
+                                  <w:lang w:val="en-US"/>
                                 </w:rPr>
-                                <w:t>721</w:t>
+                                <w:t>23</w:t>
                               </w:r>
                             </w:p>
                           </w:txbxContent>
@@ -372,6 +381,7 @@
                                 </w:rPr>
                                 <w:t xml:space="preserve"> </w:t>
                               </w:r>
+                              <w:proofErr w:type="spellStart"/>
                               <w:r>
                                 <w:rPr>
                                   <w:color w:val="ADADAD"/>
@@ -379,6 +389,7 @@
                                 </w:rPr>
                                 <w:t>preferred</w:t>
                               </w:r>
+                              <w:proofErr w:type="spellEnd"/>
                               <w:r>
                                 <w:rPr>
                                   <w:color w:val="ADADAD"/>
@@ -403,6 +414,7 @@
                                 </w:rPr>
                                 <w:t xml:space="preserve"> </w:t>
                               </w:r>
+                              <w:proofErr w:type="spellStart"/>
                               <w:r>
                                 <w:rPr>
                                   <w:color w:val="ADADAD"/>
@@ -410,6 +422,7 @@
                                 </w:rPr>
                                 <w:t>communication</w:t>
                               </w:r>
+                              <w:proofErr w:type="spellEnd"/>
                             </w:p>
                           </w:txbxContent>
                         </wps:txbx>
@@ -439,11 +452,19 @@
                                 <w:spacing w:after="160" w:line="259" w:lineRule="auto"/>
                                 <w:ind w:left="0" w:firstLine="0"/>
                               </w:pPr>
+                              <w:proofErr w:type="spellStart"/>
                               <w:r>
                                 <w:rPr>
                                   <w:w w:val="112"/>
                                 </w:rPr>
-                                <w:t>Skype:</w:t>
+                                <w:t>Skype</w:t>
+                              </w:r>
+                              <w:proofErr w:type="spellEnd"/>
+                              <w:r>
+                                <w:rPr>
+                                  <w:w w:val="112"/>
+                                </w:rPr>
+                                <w:t>:</w:t>
                               </w:r>
                               <w:r>
                                 <w:rPr>
@@ -452,12 +473,14 @@
                                 </w:rPr>
                                 <w:t xml:space="preserve"> </w:t>
                               </w:r>
+                              <w:proofErr w:type="spellStart"/>
                               <w:r>
                                 <w:rPr>
                                   <w:w w:val="112"/>
                                 </w:rPr>
                                 <w:t>commodus.voke</w:t>
                               </w:r>
+                              <w:proofErr w:type="spellEnd"/>
                             </w:p>
                           </w:txbxContent>
                         </wps:txbx>
@@ -676,8 +699,9 @@
                         <w:r>
                           <w:rPr>
                             <w:rStyle w:val="t-14"/>
+                            <w:lang w:val="en-US"/>
                           </w:rPr>
-                          <w:t>33</w:t>
+                          <w:t>7</w:t>
                         </w:r>
                         <w:r>
                           <w:rPr>
@@ -689,8 +713,15 @@
                         <w:r>
                           <w:rPr>
                             <w:rStyle w:val="t-14"/>
+                            <w:lang w:val="en-US"/>
                           </w:rPr>
-                          <w:t>75</w:t>
+                          <w:t>98</w:t>
+                        </w:r>
+                        <w:r>
+                          <w:rPr>
+                            <w:rStyle w:val="t-14"/>
+                          </w:rPr>
+                          <w:t>5</w:t>
                         </w:r>
                         <w:r>
                           <w:rPr>
@@ -702,8 +733,9 @@
                         <w:r>
                           <w:rPr>
                             <w:rStyle w:val="t-14"/>
+                            <w:lang w:val="en-US"/>
                           </w:rPr>
-                          <w:t>85</w:t>
+                          <w:t>265</w:t>
                         </w:r>
                         <w:r>
                           <w:rPr>
@@ -715,8 +747,9 @@
                         <w:r>
                           <w:rPr>
                             <w:rStyle w:val="t-14"/>
+                            <w:lang w:val="en-US"/>
                           </w:rPr>
-                          <w:t>99</w:t>
+                          <w:t>53</w:t>
                         </w:r>
                         <w:r>
                           <w:rPr>
@@ -725,13 +758,12 @@
                           </w:rPr>
                           <w:t xml:space="preserve"> </w:t>
                         </w:r>
-                        <w:bookmarkStart w:id="1" w:name="_GoBack"/>
-                        <w:bookmarkEnd w:id="1"/>
                         <w:r>
                           <w:rPr>
                             <w:rStyle w:val="t-14"/>
+                            <w:lang w:val="en-US"/>
                           </w:rPr>
-                          <w:t>721</w:t>
+                          <w:t>23</w:t>
                         </w:r>
                       </w:p>
                     </w:txbxContent>
@@ -786,6 +818,7 @@
                           </w:rPr>
                           <w:t xml:space="preserve"> </w:t>
                         </w:r>
+                        <w:proofErr w:type="spellStart"/>
                         <w:r>
                           <w:rPr>
                             <w:color w:val="ADADAD"/>
@@ -793,6 +826,7 @@
                           </w:rPr>
                           <w:t>preferred</w:t>
                         </w:r>
+                        <w:proofErr w:type="spellEnd"/>
                         <w:r>
                           <w:rPr>
                             <w:color w:val="ADADAD"/>
@@ -817,6 +851,7 @@
                           </w:rPr>
                           <w:t xml:space="preserve"> </w:t>
                         </w:r>
+                        <w:proofErr w:type="spellStart"/>
                         <w:r>
                           <w:rPr>
                             <w:color w:val="ADADAD"/>
@@ -824,6 +859,7 @@
                           </w:rPr>
                           <w:t>communication</w:t>
                         </w:r>
+                        <w:proofErr w:type="spellEnd"/>
                       </w:p>
                     </w:txbxContent>
                   </v:textbox>
@@ -836,11 +872,19 @@
                           <w:spacing w:after="160" w:line="259" w:lineRule="auto"/>
                           <w:ind w:left="0" w:firstLine="0"/>
                         </w:pPr>
+                        <w:proofErr w:type="spellStart"/>
                         <w:r>
                           <w:rPr>
                             <w:w w:val="112"/>
                           </w:rPr>
-                          <w:t>Skype:</w:t>
+                          <w:t>Skype</w:t>
+                        </w:r>
+                        <w:proofErr w:type="spellEnd"/>
+                        <w:r>
+                          <w:rPr>
+                            <w:w w:val="112"/>
+                          </w:rPr>
+                          <w:t>:</w:t>
                         </w:r>
                         <w:r>
                           <w:rPr>
@@ -849,12 +893,14 @@
                           </w:rPr>
                           <w:t xml:space="preserve"> </w:t>
                         </w:r>
+                        <w:proofErr w:type="spellStart"/>
                         <w:r>
                           <w:rPr>
                             <w:w w:val="112"/>
                           </w:rPr>
                           <w:t>commodus.voke</w:t>
                         </w:r>
+                        <w:proofErr w:type="spellEnd"/>
                       </w:p>
                     </w:txbxContent>
                   </v:textbox>
@@ -1129,8 +1175,21 @@
         <w:ind w:left="10"/>
       </w:pPr>
       <w:r>
-        <w:t>IT, Internet, Telecom</w:t>
-      </w:r>
+        <w:t xml:space="preserve">IT, </w:t>
+      </w:r>
+      <w:proofErr w:type="spellStart"/>
+      <w:r>
+        <w:t>Internet</w:t>
+      </w:r>
+      <w:proofErr w:type="spellEnd"/>
+      <w:r>
+        <w:t xml:space="preserve">, </w:t>
+      </w:r>
+      <w:proofErr w:type="spellStart"/>
+      <w:r>
+        <w:t>Telecom</w:t>
+      </w:r>
+      <w:proofErr w:type="spellEnd"/>
     </w:p>
     <w:p>
       <w:pPr>
@@ -1140,9 +1199,19 @@
         </w:numPr>
         <w:ind w:hanging="113"/>
       </w:pPr>
-      <w:r>
-        <w:t>Software Development</w:t>
-      </w:r>
+      <w:proofErr w:type="spellStart"/>
+      <w:r>
+        <w:t>Software</w:t>
+      </w:r>
+      <w:proofErr w:type="spellEnd"/>
+      <w:r>
+        <w:t xml:space="preserve"> </w:t>
+      </w:r>
+      <w:proofErr w:type="spellStart"/>
+      <w:r>
+        <w:t>Development</w:t>
+      </w:r>
+      <w:proofErr w:type="spellEnd"/>
     </w:p>
     <w:p>
       <w:pPr>
@@ -1152,17 +1221,37 @@
         </w:numPr>
         <w:ind w:hanging="113"/>
       </w:pPr>
+      <w:proofErr w:type="spellStart"/>
       <w:r>
         <w:t>Internet</w:t>
       </w:r>
+      <w:proofErr w:type="spellEnd"/>
     </w:p>
     <w:p>
       <w:pPr>
         <w:ind w:left="10"/>
       </w:pPr>
-      <w:r>
-        <w:t>Employment: full time</w:t>
-      </w:r>
+      <w:proofErr w:type="spellStart"/>
+      <w:r>
+        <w:t>Employment</w:t>
+      </w:r>
+      <w:proofErr w:type="spellEnd"/>
+      <w:r>
+        <w:t xml:space="preserve">: </w:t>
+      </w:r>
+      <w:proofErr w:type="spellStart"/>
+      <w:r>
+        <w:t>full</w:t>
+      </w:r>
+      <w:proofErr w:type="spellEnd"/>
+      <w:r>
+        <w:t xml:space="preserve"> </w:t>
+      </w:r>
+      <w:proofErr w:type="spellStart"/>
+      <w:r>
+        <w:t>time</w:t>
+      </w:r>
+      <w:proofErr w:type="spellEnd"/>
     </w:p>
     <w:p>
       <w:pPr>
@@ -1184,43 +1273,93 @@
         <w:spacing w:after="0" w:line="259" w:lineRule="auto"/>
         <w:ind w:left="-5"/>
       </w:pPr>
+      <w:proofErr w:type="spellStart"/>
       <w:r>
         <w:rPr>
           <w:color w:val="ADADAD"/>
           <w:sz w:val="22"/>
         </w:rPr>
-        <w:t xml:space="preserve">Work experience — </w:t>
-      </w:r>
+        <w:t>Work</w:t>
+      </w:r>
+      <w:proofErr w:type="spellEnd"/>
       <w:r>
         <w:rPr>
           <w:color w:val="ADADAD"/>
           <w:sz w:val="22"/>
-          <w:lang w:val="en-US"/>
-        </w:rPr>
-        <w:t>8</w:t>
-      </w:r>
+        </w:rPr>
+        <w:t xml:space="preserve"> </w:t>
+      </w:r>
+      <w:proofErr w:type="spellStart"/>
       <w:r>
         <w:rPr>
           <w:color w:val="ADADAD"/>
           <w:sz w:val="22"/>
         </w:rPr>
-        <w:t xml:space="preserve"> years </w:t>
-      </w:r>
+        <w:t>experience</w:t>
+      </w:r>
+      <w:proofErr w:type="spellEnd"/>
       <w:r>
         <w:rPr>
           <w:color w:val="ADADAD"/>
           <w:sz w:val="22"/>
-          <w:lang w:val="en-US"/>
-        </w:rPr>
-        <w:t>9</w:t>
+        </w:rPr>
+        <w:t xml:space="preserve"> — </w:t>
       </w:r>
       <w:r>
         <w:rPr>
           <w:color w:val="ADADAD"/>
           <w:sz w:val="22"/>
-        </w:rPr>
-        <w:t xml:space="preserve"> month</w:t>
-      </w:r>
+          <w:lang w:val="en-US"/>
+        </w:rPr>
+        <w:t>8</w:t>
+      </w:r>
+      <w:r>
+        <w:rPr>
+          <w:color w:val="ADADAD"/>
+          <w:sz w:val="22"/>
+        </w:rPr>
+        <w:t xml:space="preserve"> </w:t>
+      </w:r>
+      <w:proofErr w:type="spellStart"/>
+      <w:r>
+        <w:rPr>
+          <w:color w:val="ADADAD"/>
+          <w:sz w:val="22"/>
+        </w:rPr>
+        <w:t>years</w:t>
+      </w:r>
+      <w:proofErr w:type="spellEnd"/>
+      <w:r>
+        <w:rPr>
+          <w:color w:val="ADADAD"/>
+          <w:sz w:val="22"/>
+        </w:rPr>
+        <w:t xml:space="preserve"> </w:t>
+      </w:r>
+      <w:r>
+        <w:rPr>
+          <w:color w:val="ADADAD"/>
+          <w:sz w:val="22"/>
+          <w:lang w:val="en-US"/>
+        </w:rPr>
+        <w:t>9</w:t>
+      </w:r>
+      <w:r>
+        <w:rPr>
+          <w:color w:val="ADADAD"/>
+          <w:sz w:val="22"/>
+        </w:rPr>
+        <w:t xml:space="preserve"> </w:t>
+      </w:r>
+      <w:proofErr w:type="spellStart"/>
+      <w:r>
+        <w:rPr>
+          <w:color w:val="ADADAD"/>
+          <w:sz w:val="22"/>
+        </w:rPr>
+        <w:t>month</w:t>
+      </w:r>
+      <w:proofErr w:type="spellEnd"/>
     </w:p>
     <w:p>
       <w:pPr>
@@ -1369,6 +1508,7 @@
         </w:rPr>
         <w:tab/>
       </w:r>
+      <w:proofErr w:type="spellStart"/>
       <w:r>
         <w:rPr>
           <w:b/>
@@ -1377,6 +1517,7 @@
         </w:rPr>
         <w:t>Sfera</w:t>
       </w:r>
+      <w:proofErr w:type="spellEnd"/>
     </w:p>
     <w:p>
       <w:pPr>
@@ -1536,7 +1677,21 @@
         <w:rPr>
           <w:lang w:val="en-US"/>
         </w:rPr>
-        <w:t>finance info module (income, outcome, debts, etc).</w:t>
+        <w:t xml:space="preserve">finance info module (income, outcome, debts, </w:t>
+      </w:r>
+      <w:proofErr w:type="spellStart"/>
+      <w:r>
+        <w:rPr>
+          <w:lang w:val="en-US"/>
+        </w:rPr>
+        <w:t>etc</w:t>
+      </w:r>
+      <w:proofErr w:type="spellEnd"/>
+      <w:r>
+        <w:rPr>
+          <w:lang w:val="en-US"/>
+        </w:rPr>
+        <w:t>).</w:t>
       </w:r>
     </w:p>
     <w:p>
@@ -1685,6 +1840,7 @@
         </w:rPr>
         <w:tab/>
       </w:r>
+      <w:proofErr w:type="spellStart"/>
       <w:r>
         <w:rPr>
           <w:b/>
@@ -1693,6 +1849,7 @@
         </w:rPr>
         <w:t>Skillmill</w:t>
       </w:r>
+      <w:proofErr w:type="spellEnd"/>
     </w:p>
     <w:p>
       <w:pPr>
@@ -1881,7 +2038,21 @@
         <w:rPr>
           <w:lang w:val="en-US"/>
         </w:rPr>
-        <w:t xml:space="preserve">Tools: WebStorm, Git, Github. </w:t>
+        <w:t xml:space="preserve">Tools: WebStorm, Git, </w:t>
+      </w:r>
+      <w:proofErr w:type="spellStart"/>
+      <w:r>
+        <w:rPr>
+          <w:lang w:val="en-US"/>
+        </w:rPr>
+        <w:t>Github</w:t>
+      </w:r>
+      <w:proofErr w:type="spellEnd"/>
+      <w:r>
+        <w:rPr>
+          <w:lang w:val="en-US"/>
+        </w:rPr>
+        <w:t xml:space="preserve">. </w:t>
       </w:r>
     </w:p>
     <w:p>
@@ -1926,6 +2097,7 @@
           <w:lang w:val="en-US"/>
         </w:rPr>
       </w:pPr>
+      <w:proofErr w:type="spellStart"/>
       <w:r>
         <w:rPr>
           <w:color w:val="707070"/>
@@ -1935,6 +2107,7 @@
         <w:lastRenderedPageBreak/>
         <w:t>Novermber</w:t>
       </w:r>
+      <w:proofErr w:type="spellEnd"/>
       <w:r>
         <w:rPr>
           <w:color w:val="707070"/>
@@ -1951,13 +2124,23 @@
         </w:rPr>
         <w:tab/>
       </w:r>
+      <w:proofErr w:type="spellStart"/>
       <w:r>
         <w:rPr>
           <w:b/>
           <w:sz w:val="24"/>
           <w:lang w:val="en-US"/>
         </w:rPr>
-        <w:t>Carrus Mobile</w:t>
+        <w:t>Carrus</w:t>
+      </w:r>
+      <w:proofErr w:type="spellEnd"/>
+      <w:r>
+        <w:rPr>
+          <w:b/>
+          <w:sz w:val="24"/>
+          <w:lang w:val="en-US"/>
+        </w:rPr>
+        <w:t xml:space="preserve"> Mobile</w:t>
       </w:r>
     </w:p>
     <w:p>
@@ -2209,12 +2392,14 @@
         </w:rPr>
         <w:t xml:space="preserve">Tools: WebStorm, Git, </w:t>
       </w:r>
+      <w:proofErr w:type="spellStart"/>
       <w:r>
         <w:rPr>
           <w:lang w:val="en-US"/>
         </w:rPr>
         <w:t>Github</w:t>
       </w:r>
+      <w:proofErr w:type="spellEnd"/>
       <w:r>
         <w:rPr>
           <w:lang w:val="en-US"/>
@@ -2704,7 +2889,21 @@
         <w:rPr>
           <w:lang w:val="en-US"/>
         </w:rPr>
-        <w:t>project: creating new components, bugfixing (a lot).</w:t>
+        <w:t xml:space="preserve">project: creating new components, </w:t>
+      </w:r>
+      <w:proofErr w:type="spellStart"/>
+      <w:r>
+        <w:rPr>
+          <w:lang w:val="en-US"/>
+        </w:rPr>
+        <w:t>bugfixing</w:t>
+      </w:r>
+      <w:proofErr w:type="spellEnd"/>
+      <w:r>
+        <w:rPr>
+          <w:lang w:val="en-US"/>
+        </w:rPr>
+        <w:t xml:space="preserve"> (a lot).</w:t>
       </w:r>
     </w:p>
     <w:p>
@@ -2773,26 +2972,44 @@
               <w:spacing w:after="0" w:line="270" w:lineRule="auto"/>
               <w:ind w:left="0" w:right="74" w:firstLine="0"/>
             </w:pPr>
+            <w:proofErr w:type="spellStart"/>
             <w:r>
               <w:rPr>
                 <w:color w:val="707070"/>
                 <w:sz w:val="16"/>
               </w:rPr>
-              <w:t xml:space="preserve">December 2014 — </w:t>
-            </w:r>
+              <w:t>December</w:t>
+            </w:r>
+            <w:proofErr w:type="spellEnd"/>
             <w:r>
               <w:rPr>
                 <w:color w:val="707070"/>
                 <w:sz w:val="16"/>
               </w:rPr>
-              <w:br/>
+              <w:t xml:space="preserve"> 2014 — </w:t>
             </w:r>
             <w:r>
               <w:rPr>
                 <w:color w:val="707070"/>
                 <w:sz w:val="16"/>
               </w:rPr>
-              <w:t>July 2015</w:t>
+              <w:br/>
+            </w:r>
+            <w:proofErr w:type="spellStart"/>
+            <w:r>
+              <w:rPr>
+                <w:color w:val="707070"/>
+                <w:sz w:val="16"/>
+              </w:rPr>
+              <w:t>July</w:t>
+            </w:r>
+            <w:proofErr w:type="spellEnd"/>
+            <w:r>
+              <w:rPr>
+                <w:color w:val="707070"/>
+                <w:sz w:val="16"/>
+              </w:rPr>
+              <w:t xml:space="preserve"> 2015</w:t>
             </w:r>
           </w:p>
           <w:p>
@@ -2805,8 +3022,17 @@
                 <w:color w:val="707070"/>
                 <w:sz w:val="16"/>
               </w:rPr>
-              <w:t>8 months</w:t>
-            </w:r>
+              <w:t xml:space="preserve">8 </w:t>
+            </w:r>
+            <w:proofErr w:type="spellStart"/>
+            <w:r>
+              <w:rPr>
+                <w:color w:val="707070"/>
+                <w:sz w:val="16"/>
+              </w:rPr>
+              <w:t>months</w:t>
+            </w:r>
+            <w:proofErr w:type="spellEnd"/>
           </w:p>
         </w:tc>
         <w:tc>
@@ -2889,7 +3115,21 @@
               <w:rPr>
                 <w:lang w:val="en-US"/>
               </w:rPr>
-              <w:t>Maintaining and supporting localway.ru with Angular.js: bugfixing, layouts, developing new pages, modules, directives for main site, also for mobile site and admin panel.</w:t>
+              <w:t xml:space="preserve">Maintaining and supporting localway.ru with Angular.js: </w:t>
+            </w:r>
+            <w:proofErr w:type="spellStart"/>
+            <w:r>
+              <w:rPr>
+                <w:lang w:val="en-US"/>
+              </w:rPr>
+              <w:t>bugfixing</w:t>
+            </w:r>
+            <w:proofErr w:type="spellEnd"/>
+            <w:r>
+              <w:rPr>
+                <w:lang w:val="en-US"/>
+              </w:rPr>
+              <w:t>, layouts, developing new pages, modules, directives for main site, also for mobile site and admin panel.</w:t>
             </w:r>
           </w:p>
           <w:p>
@@ -2943,27 +3183,45 @@
               <w:spacing w:after="0" w:line="270" w:lineRule="auto"/>
               <w:ind w:left="0" w:right="11" w:firstLine="0"/>
             </w:pPr>
+            <w:proofErr w:type="spellStart"/>
             <w:r>
               <w:rPr>
                 <w:color w:val="707070"/>
                 <w:sz w:val="16"/>
               </w:rPr>
               <w:lastRenderedPageBreak/>
-              <w:t xml:space="preserve">June 2014 — </w:t>
-            </w:r>
+              <w:t>June</w:t>
+            </w:r>
+            <w:proofErr w:type="spellEnd"/>
             <w:r>
               <w:rPr>
                 <w:color w:val="707070"/>
                 <w:sz w:val="16"/>
               </w:rPr>
-              <w:br/>
+              <w:t xml:space="preserve"> 2014 — </w:t>
             </w:r>
             <w:r>
               <w:rPr>
                 <w:color w:val="707070"/>
                 <w:sz w:val="16"/>
               </w:rPr>
-              <w:t>November 2014</w:t>
+              <w:br/>
+            </w:r>
+            <w:proofErr w:type="spellStart"/>
+            <w:r>
+              <w:rPr>
+                <w:color w:val="707070"/>
+                <w:sz w:val="16"/>
+              </w:rPr>
+              <w:t>November</w:t>
+            </w:r>
+            <w:proofErr w:type="spellEnd"/>
+            <w:r>
+              <w:rPr>
+                <w:color w:val="707070"/>
+                <w:sz w:val="16"/>
+              </w:rPr>
+              <w:t xml:space="preserve"> 2014</w:t>
             </w:r>
           </w:p>
           <w:p>
@@ -2976,8 +3234,17 @@
                 <w:color w:val="707070"/>
                 <w:sz w:val="16"/>
               </w:rPr>
-              <w:t>6 months</w:t>
-            </w:r>
+              <w:t xml:space="preserve">6 </w:t>
+            </w:r>
+            <w:proofErr w:type="spellStart"/>
+            <w:r>
+              <w:rPr>
+                <w:color w:val="707070"/>
+                <w:sz w:val="16"/>
+              </w:rPr>
+              <w:t>months</w:t>
+            </w:r>
+            <w:proofErr w:type="spellEnd"/>
           </w:p>
         </w:tc>
         <w:tc>
@@ -3061,7 +3328,35 @@
               <w:rPr>
                 <w:lang w:val="en-US"/>
               </w:rPr>
-              <w:t>Features, bugfixing, layouts, again bugfixing. Change some pages, e. g. special offer page and tours search. Maintain some admin panel pages.</w:t>
+              <w:t xml:space="preserve">Features, </w:t>
+            </w:r>
+            <w:proofErr w:type="spellStart"/>
+            <w:r>
+              <w:rPr>
+                <w:lang w:val="en-US"/>
+              </w:rPr>
+              <w:t>bugfixing</w:t>
+            </w:r>
+            <w:proofErr w:type="spellEnd"/>
+            <w:r>
+              <w:rPr>
+                <w:lang w:val="en-US"/>
+              </w:rPr>
+              <w:t xml:space="preserve">, layouts, again </w:t>
+            </w:r>
+            <w:proofErr w:type="spellStart"/>
+            <w:r>
+              <w:rPr>
+                <w:lang w:val="en-US"/>
+              </w:rPr>
+              <w:t>bugfixing</w:t>
+            </w:r>
+            <w:proofErr w:type="spellEnd"/>
+            <w:r>
+              <w:rPr>
+                <w:lang w:val="en-US"/>
+              </w:rPr>
+              <w:t>. Change some pages, e. g. special offer page and tours search. Maintain some admin panel pages.</w:t>
             </w:r>
           </w:p>
           <w:p>
@@ -3124,22 +3419,40 @@
               <w:spacing w:after="9" w:line="259" w:lineRule="auto"/>
               <w:ind w:left="0" w:firstLine="0"/>
             </w:pPr>
+            <w:proofErr w:type="spellStart"/>
             <w:r>
               <w:rPr>
                 <w:color w:val="707070"/>
                 <w:sz w:val="16"/>
               </w:rPr>
-              <w:t>November 2013 —</w:t>
-            </w:r>
-            <w:r>
-              <w:br/>
-            </w:r>
+              <w:t>November</w:t>
+            </w:r>
+            <w:proofErr w:type="spellEnd"/>
             <w:r>
               <w:rPr>
                 <w:color w:val="707070"/>
                 <w:sz w:val="16"/>
               </w:rPr>
-              <w:t>May 2014</w:t>
+              <w:t xml:space="preserve"> 2013 —</w:t>
+            </w:r>
+            <w:r>
+              <w:br/>
+            </w:r>
+            <w:proofErr w:type="spellStart"/>
+            <w:r>
+              <w:rPr>
+                <w:color w:val="707070"/>
+                <w:sz w:val="16"/>
+              </w:rPr>
+              <w:t>May</w:t>
+            </w:r>
+            <w:proofErr w:type="spellEnd"/>
+            <w:r>
+              <w:rPr>
+                <w:color w:val="707070"/>
+                <w:sz w:val="16"/>
+              </w:rPr>
+              <w:t xml:space="preserve"> 2014</w:t>
             </w:r>
           </w:p>
           <w:p>
@@ -3152,8 +3465,17 @@
                 <w:color w:val="707070"/>
                 <w:sz w:val="16"/>
               </w:rPr>
-              <w:t>7 months</w:t>
-            </w:r>
+              <w:t xml:space="preserve">7 </w:t>
+            </w:r>
+            <w:proofErr w:type="spellStart"/>
+            <w:r>
+              <w:rPr>
+                <w:color w:val="707070"/>
+                <w:sz w:val="16"/>
+              </w:rPr>
+              <w:t>months</w:t>
+            </w:r>
+            <w:proofErr w:type="spellEnd"/>
           </w:p>
         </w:tc>
         <w:tc>
@@ -3252,7 +3574,21 @@
               <w:rPr>
                 <w:lang w:val="en-US"/>
               </w:rPr>
-              <w:t>Tools: Git, Ubuntu, Netbeans.</w:t>
+              <w:t xml:space="preserve">Tools: Git, Ubuntu, </w:t>
+            </w:r>
+            <w:proofErr w:type="spellStart"/>
+            <w:r>
+              <w:rPr>
+                <w:lang w:val="en-US"/>
+              </w:rPr>
+              <w:t>Netbeans</w:t>
+            </w:r>
+            <w:proofErr w:type="spellEnd"/>
+            <w:r>
+              <w:rPr>
+                <w:lang w:val="en-US"/>
+              </w:rPr>
+              <w:t>.</w:t>
             </w:r>
           </w:p>
           <w:p>
@@ -3291,22 +3627,40 @@
               <w:spacing w:after="9" w:line="259" w:lineRule="auto"/>
               <w:ind w:left="0" w:firstLine="0"/>
             </w:pPr>
+            <w:proofErr w:type="spellStart"/>
             <w:r>
               <w:rPr>
                 <w:color w:val="707070"/>
                 <w:sz w:val="16"/>
               </w:rPr>
-              <w:t>July 2012 —</w:t>
-            </w:r>
-            <w:r>
-              <w:br/>
-            </w:r>
+              <w:t>July</w:t>
+            </w:r>
+            <w:proofErr w:type="spellEnd"/>
             <w:r>
               <w:rPr>
                 <w:color w:val="707070"/>
                 <w:sz w:val="16"/>
               </w:rPr>
-              <w:t>November 2013</w:t>
+              <w:t xml:space="preserve"> 2012 —</w:t>
+            </w:r>
+            <w:r>
+              <w:br/>
+            </w:r>
+            <w:proofErr w:type="spellStart"/>
+            <w:r>
+              <w:rPr>
+                <w:color w:val="707070"/>
+                <w:sz w:val="16"/>
+              </w:rPr>
+              <w:t>November</w:t>
+            </w:r>
+            <w:proofErr w:type="spellEnd"/>
+            <w:r>
+              <w:rPr>
+                <w:color w:val="707070"/>
+                <w:sz w:val="16"/>
+              </w:rPr>
+              <w:t xml:space="preserve"> 2013</w:t>
             </w:r>
           </w:p>
           <w:p>
@@ -3319,8 +3673,33 @@
                 <w:color w:val="707070"/>
                 <w:sz w:val="16"/>
               </w:rPr>
-              <w:t>1 year 5 months</w:t>
-            </w:r>
+              <w:t xml:space="preserve">1 </w:t>
+            </w:r>
+            <w:proofErr w:type="spellStart"/>
+            <w:r>
+              <w:rPr>
+                <w:color w:val="707070"/>
+                <w:sz w:val="16"/>
+              </w:rPr>
+              <w:t>year</w:t>
+            </w:r>
+            <w:proofErr w:type="spellEnd"/>
+            <w:r>
+              <w:rPr>
+                <w:color w:val="707070"/>
+                <w:sz w:val="16"/>
+              </w:rPr>
+              <w:t xml:space="preserve"> 5 </w:t>
+            </w:r>
+            <w:proofErr w:type="spellStart"/>
+            <w:r>
+              <w:rPr>
+                <w:color w:val="707070"/>
+                <w:sz w:val="16"/>
+              </w:rPr>
+              <w:t>months</w:t>
+            </w:r>
+            <w:proofErr w:type="spellEnd"/>
           </w:p>
         </w:tc>
         <w:tc>
@@ -3407,7 +3786,14 @@
               <w:rPr>
                 <w:lang w:val="en-US"/>
               </w:rPr>
-              <w:t>Develop company own service panel UI. Improve UX and UI for company sites and projects. Develop some child projects</w:t>
+              <w:t xml:space="preserve">Develop company own service panel UI. Improve UX and UI for company sites and projects. Develop some child </w:t>
+            </w:r>
+            <w:proofErr w:type="spellStart"/>
+            <w:r>
+              <w:rPr>
+                <w:lang w:val="en-US"/>
+              </w:rPr>
+              <w:t>projects</w:t>
             </w:r>
             <w:r>
               <w:rPr>
@@ -3419,7 +3805,14 @@
               <w:rPr>
                 <w:lang w:val="en-US"/>
               </w:rPr>
-              <w:t>s sites.</w:t>
+              <w:t>s</w:t>
+            </w:r>
+            <w:proofErr w:type="spellEnd"/>
+            <w:r>
+              <w:rPr>
+                <w:lang w:val="en-US"/>
+              </w:rPr>
+              <w:t xml:space="preserve"> sites.</w:t>
             </w:r>
           </w:p>
           <w:p>
@@ -3473,27 +3866,38 @@
               <w:spacing w:after="9" w:line="259" w:lineRule="auto"/>
               <w:ind w:left="0" w:firstLine="0"/>
             </w:pPr>
+            <w:proofErr w:type="spellStart"/>
             <w:r>
               <w:rPr>
                 <w:color w:val="707070"/>
                 <w:sz w:val="16"/>
               </w:rPr>
-              <w:t xml:space="preserve">April 2012 — </w:t>
-            </w:r>
+              <w:t>April</w:t>
+            </w:r>
+            <w:proofErr w:type="spellEnd"/>
             <w:r>
               <w:rPr>
                 <w:color w:val="707070"/>
                 <w:sz w:val="16"/>
               </w:rPr>
-              <w:br/>
+              <w:t xml:space="preserve"> 2012 — </w:t>
             </w:r>
             <w:r>
               <w:rPr>
                 <w:color w:val="707070"/>
                 <w:sz w:val="16"/>
               </w:rPr>
+              <w:br/>
+            </w:r>
+            <w:proofErr w:type="spellStart"/>
+            <w:r>
+              <w:rPr>
+                <w:color w:val="707070"/>
+                <w:sz w:val="16"/>
+              </w:rPr>
               <w:t>July</w:t>
             </w:r>
+            <w:proofErr w:type="spellEnd"/>
             <w:r>
               <w:rPr>
                 <w:lang w:val="en-US"/>
@@ -3518,8 +3922,17 @@
                 <w:color w:val="707070"/>
                 <w:sz w:val="16"/>
               </w:rPr>
-              <w:t>4 months</w:t>
-            </w:r>
+              <w:t xml:space="preserve">4 </w:t>
+            </w:r>
+            <w:proofErr w:type="spellStart"/>
+            <w:r>
+              <w:rPr>
+                <w:color w:val="707070"/>
+                <w:sz w:val="16"/>
+              </w:rPr>
+              <w:t>months</w:t>
+            </w:r>
+            <w:proofErr w:type="spellEnd"/>
           </w:p>
         </w:tc>
         <w:tc>
@@ -3658,12 +4071,37 @@
               <w:spacing w:after="0" w:line="270" w:lineRule="auto"/>
               <w:ind w:left="0" w:right="11" w:firstLine="0"/>
             </w:pPr>
+            <w:proofErr w:type="spellStart"/>
             <w:r>
               <w:rPr>
                 <w:color w:val="707070"/>
                 <w:sz w:val="16"/>
               </w:rPr>
-              <w:t>June 2010 — December 2011</w:t>
+              <w:t>June</w:t>
+            </w:r>
+            <w:proofErr w:type="spellEnd"/>
+            <w:r>
+              <w:rPr>
+                <w:color w:val="707070"/>
+                <w:sz w:val="16"/>
+              </w:rPr>
+              <w:t xml:space="preserve"> 2010 — </w:t>
+            </w:r>
+            <w:proofErr w:type="spellStart"/>
+            <w:r>
+              <w:rPr>
+                <w:color w:val="707070"/>
+                <w:sz w:val="16"/>
+              </w:rPr>
+              <w:t>December</w:t>
+            </w:r>
+            <w:proofErr w:type="spellEnd"/>
+            <w:r>
+              <w:rPr>
+                <w:color w:val="707070"/>
+                <w:sz w:val="16"/>
+              </w:rPr>
+              <w:t xml:space="preserve"> 2011</w:t>
             </w:r>
           </w:p>
           <w:p>
@@ -3676,8 +4114,33 @@
                 <w:color w:val="707070"/>
                 <w:sz w:val="16"/>
               </w:rPr>
-              <w:t>1 year 7 months</w:t>
-            </w:r>
+              <w:t xml:space="preserve">1 </w:t>
+            </w:r>
+            <w:proofErr w:type="spellStart"/>
+            <w:r>
+              <w:rPr>
+                <w:color w:val="707070"/>
+                <w:sz w:val="16"/>
+              </w:rPr>
+              <w:t>year</w:t>
+            </w:r>
+            <w:proofErr w:type="spellEnd"/>
+            <w:r>
+              <w:rPr>
+                <w:color w:val="707070"/>
+                <w:sz w:val="16"/>
+              </w:rPr>
+              <w:t xml:space="preserve"> 7 </w:t>
+            </w:r>
+            <w:proofErr w:type="spellStart"/>
+            <w:r>
+              <w:rPr>
+                <w:color w:val="707070"/>
+                <w:sz w:val="16"/>
+              </w:rPr>
+              <w:t>months</w:t>
+            </w:r>
+            <w:proofErr w:type="spellEnd"/>
           </w:p>
         </w:tc>
         <w:tc>
@@ -4014,9 +4477,27 @@
         <w:pStyle w:val="4"/>
         <w:ind w:left="-5"/>
       </w:pPr>
-      <w:r>
-        <w:t>Professional development, courses</w:t>
-      </w:r>
+      <w:proofErr w:type="spellStart"/>
+      <w:r>
+        <w:t>Professional</w:t>
+      </w:r>
+      <w:proofErr w:type="spellEnd"/>
+      <w:r>
+        <w:t xml:space="preserve"> </w:t>
+      </w:r>
+      <w:proofErr w:type="spellStart"/>
+      <w:r>
+        <w:t>development</w:t>
+      </w:r>
+      <w:proofErr w:type="spellEnd"/>
+      <w:r>
+        <w:t xml:space="preserve">, </w:t>
+      </w:r>
+      <w:proofErr w:type="spellStart"/>
+      <w:r>
+        <w:t>courses</w:t>
+      </w:r>
+      <w:proofErr w:type="spellEnd"/>
     </w:p>
     <w:p>
       <w:pPr>
@@ -4419,21 +4900,8 @@
         </w:rPr>
         <w:tab/>
       </w:r>
-      <w:r>
-        <w:rPr>
-          <w:sz w:val="20"/>
-          <w:shd w:val="clear" w:color="auto" w:fill="D4D4D4"/>
-          <w:lang w:val="en-US"/>
-        </w:rPr>
-        <w:t xml:space="preserve">AngularJS </w:t>
-      </w:r>
-      <w:r>
-        <w:rPr>
-          <w:sz w:val="20"/>
-          <w:lang w:val="en-US"/>
-        </w:rPr>
-        <w:t xml:space="preserve">    </w:t>
-      </w:r>
+      <w:bookmarkStart w:id="0" w:name="_GoBack"/>
+      <w:bookmarkEnd w:id="0"/>
       <w:r>
         <w:rPr>
           <w:sz w:val="20"/>
@@ -5373,7 +5841,7 @@
       </w:pPr>
     </w:pPrDefault>
   </w:docDefaults>
-  <w:latentStyles w:defLockedState="0" w:defUIPriority="99" w:defSemiHidden="0" w:defUnhideWhenUsed="0" w:defQFormat="0" w:count="377">
+  <w:latentStyles w:defLockedState="0" w:defUIPriority="99" w:defSemiHidden="0" w:defUnhideWhenUsed="0" w:defQFormat="0" w:count="376">
     <w:lsdException w:name="Normal" w:uiPriority="0" w:qFormat="1"/>
     <w:lsdException w:name="heading 1" w:uiPriority="9" w:qFormat="1"/>
     <w:lsdException w:name="heading 2" w:semiHidden="1" w:uiPriority="9" w:unhideWhenUsed="1" w:qFormat="1"/>
@@ -5479,6 +5947,7 @@
     <w:lsdException w:name="HTML Sample" w:semiHidden="1" w:unhideWhenUsed="1"/>
     <w:lsdException w:name="HTML Typewriter" w:semiHidden="1" w:unhideWhenUsed="1"/>
     <w:lsdException w:name="HTML Variable" w:semiHidden="1" w:unhideWhenUsed="1"/>
+    <w:lsdException w:name="Normal Table" w:semiHidden="1" w:unhideWhenUsed="1"/>
     <w:lsdException w:name="annotation subject" w:semiHidden="1" w:unhideWhenUsed="1"/>
     <w:lsdException w:name="No List" w:semiHidden="1" w:unhideWhenUsed="1"/>
     <w:lsdException w:name="Outline List 1" w:semiHidden="1" w:unhideWhenUsed="1"/>
@@ -5525,8 +5994,10 @@
     <w:lsdException w:name="Table Subtle 2" w:semiHidden="1" w:unhideWhenUsed="1"/>
     <w:lsdException w:name="Table Web 1" w:semiHidden="1" w:unhideWhenUsed="1"/>
     <w:lsdException w:name="Table Web 2" w:semiHidden="1" w:unhideWhenUsed="1"/>
+    <w:lsdException w:name="Table Web 3" w:semiHidden="1" w:unhideWhenUsed="1"/>
     <w:lsdException w:name="Balloon Text" w:semiHidden="1" w:unhideWhenUsed="1"/>
     <w:lsdException w:name="Table Grid" w:uiPriority="39"/>
+    <w:lsdException w:name="Table Theme" w:semiHidden="1" w:unhideWhenUsed="1"/>
     <w:lsdException w:name="Placeholder Text" w:semiHidden="1"/>
     <w:lsdException w:name="No Spacing" w:uiPriority="1" w:qFormat="1"/>
     <w:lsdException w:name="Light Shading" w:uiPriority="60"/>
@@ -5747,7 +6218,6 @@
     <w:lsdException w:name="Hashtag" w:semiHidden="1" w:unhideWhenUsed="1"/>
     <w:lsdException w:name="Unresolved Mention" w:semiHidden="1" w:unhideWhenUsed="1"/>
     <w:lsdException w:name="Smart Link" w:semiHidden="1" w:unhideWhenUsed="1"/>
-    <w:lsdException w:name="Smart Link Error" w:semiHidden="1" w:unhideWhenUsed="1"/>
   </w:latentStyles>
   <w:style w:type="paragraph" w:default="1" w:styleId="a">
     <w:name w:val="Normal"/>

</xml_diff>